<commit_message>
Working more on dataseting, meh
</commit_message>
<xml_diff>
--- a/docs/Report from executing AgentTaskUniverse scenario.docx
+++ b/docs/Report from executing AgentTaskUniverse scenario.docx
@@ -44,6 +44,9 @@
     <w:p>
       <w:pPr>
         <w:pStyle w:val="Subtitle"/>
+        <w:rPr>
+          <w:lang w:val="en-GB"/>
+        </w:rPr>
       </w:pPr>
       <w:r>
         <w:rPr>
@@ -58,13 +61,25 @@
         <w:t xml:space="preserve">, </w:t>
       </w:r>
       <w:r>
+        <w:rPr>
+          <w:lang w:val="en-GB"/>
+        </w:rPr>
         <w:t>5 t</w:t>
       </w:r>
       <w:r>
+        <w:rPr>
+          <w:lang w:val="en-GB"/>
+        </w:rPr>
         <w:t>asks</w:t>
       </w:r>
     </w:p>
-    <w:p/>
+    <w:p>
+      <w:pPr>
+        <w:rPr>
+          <w:lang w:val="en-GB"/>
+        </w:rPr>
+      </w:pPr>
+    </w:p>
     <w:tbl>
       <w:tblPr>
         <w:tblStyle w:val="GridTable4-Accent5"/>
@@ -230,8 +245,6 @@
             <w:r>
               <w:t>53.0 ticks</w:t>
             </w:r>
-            <w:bookmarkStart w:id="0" w:name="_GoBack"/>
-            <w:bookmarkEnd w:id="0"/>
           </w:p>
         </w:tc>
         <w:tc>
@@ -367,8 +380,32 @@
               <w:cnfStyle w:val="000000100000" w:firstRow="0" w:lastRow="0" w:firstColumn="0" w:lastColumn="0" w:oddVBand="0" w:evenVBand="0" w:oddHBand="1" w:evenHBand="0" w:firstRowFirstColumn="0" w:firstRowLastColumn="0" w:lastRowFirstColumn="0" w:lastRowLastColumn="0"/>
             </w:pPr>
             <w:r>
-              <w:t>1648.0 ticks</w:t>
-            </w:r>
+              <w:t>328</w:t>
+            </w:r>
+            <w:r>
+              <w:t>.0 ticks</w:t>
+            </w:r>
+            <w:r>
+              <w:t xml:space="preserve"> (50/20)</w:t>
+            </w:r>
+          </w:p>
+          <w:p>
+            <w:pPr>
+              <w:cnfStyle w:val="000000100000" w:firstRow="0" w:lastRow="0" w:firstColumn="0" w:lastColumn="0" w:oddVBand="0" w:evenVBand="0" w:oddHBand="1" w:evenHBand="0" w:firstRowFirstColumn="0" w:firstRowLastColumn="0" w:lastRowFirstColumn="0" w:lastRowLastColumn="0"/>
+            </w:pPr>
+            <w:r>
+              <w:t>133.0 ticks</w:t>
+            </w:r>
+          </w:p>
+          <w:p>
+            <w:pPr>
+              <w:cnfStyle w:val="000000100000" w:firstRow="0" w:lastRow="0" w:firstColumn="0" w:lastColumn="0" w:oddVBand="0" w:evenVBand="0" w:oddHBand="1" w:evenHBand="0" w:firstRowFirstColumn="0" w:firstRowLastColumn="0" w:lastRowFirstColumn="0" w:lastRowLastColumn="0"/>
+            </w:pPr>
+            <w:r>
+              <w:t>(50/20)</w:t>
+            </w:r>
+            <w:bookmarkStart w:id="0" w:name="_GoBack"/>
+            <w:bookmarkEnd w:id="0"/>
           </w:p>
         </w:tc>
         <w:tc>

</xml_diff>